<commit_message>
I finished the use case diagram and interview sections of the report
</commit_message>
<xml_diff>
--- a/reportSections/requirements/requirements.docx
+++ b/reportSections/requirements/requirements.docx
@@ -1,6 +1,6 @@
 
 <file path=word/document.xml><?xml version="1.0" encoding="utf-8"?>
-<w:document xmlns:wpc="http://schemas.microsoft.com/office/word/2010/wordprocessingCanvas" xmlns:cx="http://schemas.microsoft.com/office/drawing/2014/chartex" xmlns:cx1="http://schemas.microsoft.com/office/drawing/2015/9/8/chartex" xmlns:cx2="http://schemas.microsoft.com/office/drawing/2015/10/21/chartex" xmlns:cx3="http://schemas.microsoft.com/office/drawing/2016/5/9/chartex" xmlns:cx4="http://schemas.microsoft.com/office/drawing/2016/5/10/chartex" xmlns:cx5="http://schemas.microsoft.com/office/drawing/2016/5/11/chartex" xmlns:cx6="http://schemas.microsoft.com/office/drawing/2016/5/12/chartex" xmlns:cx7="http://schemas.microsoft.com/office/drawing/2016/5/13/chartex" xmlns:cx8="http://schemas.microsoft.com/office/drawing/2016/5/14/chartex" xmlns:mc="http://schemas.openxmlformats.org/markup-compatibility/2006" xmlns:aink="http://schemas.microsoft.com/office/drawing/2016/ink" xmlns:am3d="http://schemas.microsoft.com/office/drawing/2017/model3d" xmlns:o="urn:schemas-microsoft-com:office:office" xmlns:r="http://schemas.openxmlformats.org/officeDocument/2006/relationships" xmlns:m="http://schemas.openxmlformats.org/officeDocument/2006/math" xmlns:v="urn:schemas-microsoft-com:vml" xmlns:wp14="http://schemas.microsoft.com/office/word/2010/wordprocessingDrawing" xmlns:wp="http://schemas.openxmlformats.org/drawingml/2006/wordprocessingDrawing" xmlns:w10="urn:schemas-microsoft-com:office:word" xmlns:w="http://schemas.openxmlformats.org/wordprocessingml/2006/main" xmlns:w14="http://schemas.microsoft.com/office/word/2010/wordml" xmlns:w15="http://schemas.microsoft.com/office/word/2012/wordml" xmlns:w16cid="http://schemas.microsoft.com/office/word/2016/wordml/cid" xmlns:w16se="http://schemas.microsoft.com/office/word/2015/wordml/symex" xmlns:wpg="http://schemas.microsoft.com/office/word/2010/wordprocessingGroup" xmlns:wpi="http://schemas.microsoft.com/office/word/2010/wordprocessingInk" xmlns:wne="http://schemas.microsoft.com/office/word/2006/wordml" xmlns:wps="http://schemas.microsoft.com/office/word/2010/wordprocessingShape" mc:Ignorable="w14 w15 w16se w16cid wp14">
+<w:document xmlns:wpc="http://schemas.microsoft.com/office/word/2010/wordprocessingCanvas" xmlns:cx="http://schemas.microsoft.com/office/drawing/2014/chartex" xmlns:cx1="http://schemas.microsoft.com/office/drawing/2015/9/8/chartex" xmlns:cx2="http://schemas.microsoft.com/office/drawing/2015/10/21/chartex" xmlns:cx3="http://schemas.microsoft.com/office/drawing/2016/5/9/chartex" xmlns:cx4="http://schemas.microsoft.com/office/drawing/2016/5/10/chartex" xmlns:cx5="http://schemas.microsoft.com/office/drawing/2016/5/11/chartex" xmlns:cx6="http://schemas.microsoft.com/office/drawing/2016/5/12/chartex" xmlns:cx7="http://schemas.microsoft.com/office/drawing/2016/5/13/chartex" xmlns:cx8="http://schemas.microsoft.com/office/drawing/2016/5/14/chartex" xmlns:mc="http://schemas.openxmlformats.org/markup-compatibility/2006" xmlns:aink="http://schemas.microsoft.com/office/drawing/2016/ink" xmlns:am3d="http://schemas.microsoft.com/office/drawing/2017/model3d" xmlns:o="urn:schemas-microsoft-com:office:office" xmlns:r="http://schemas.openxmlformats.org/officeDocument/2006/relationships" xmlns:m="http://schemas.openxmlformats.org/officeDocument/2006/math" xmlns:v="urn:schemas-microsoft-com:vml" xmlns:wp14="http://schemas.microsoft.com/office/word/2010/wordprocessingDrawing" xmlns:wp="http://schemas.openxmlformats.org/drawingml/2006/wordprocessingDrawing" xmlns:w10="urn:schemas-microsoft-com:office:word" xmlns:w="http://schemas.openxmlformats.org/wordprocessingml/2006/main" xmlns:w14="http://schemas.microsoft.com/office/word/2010/wordml" xmlns:w15="http://schemas.microsoft.com/office/word/2012/wordml" xmlns:w16cex="http://schemas.microsoft.com/office/word/2018/wordml/cex" xmlns:w16cid="http://schemas.microsoft.com/office/word/2016/wordml/cid" xmlns:w16="http://schemas.microsoft.com/office/word/2018/wordml" xmlns:w16se="http://schemas.microsoft.com/office/word/2015/wordml/symex" xmlns:wpg="http://schemas.microsoft.com/office/word/2010/wordprocessingGroup" xmlns:wpi="http://schemas.microsoft.com/office/word/2010/wordprocessingInk" xmlns:wne="http://schemas.microsoft.com/office/word/2006/wordml" xmlns:wps="http://schemas.microsoft.com/office/word/2010/wordprocessingShape" mc:Ignorable="w14 w15 w16se w16cid w16 w16cex wp14">
   <w:body>
     <w:p>
       <w:pPr>
@@ -125,15 +125,7 @@
           <w:sz w:val="27"/>
           <w:szCs w:val="27"/>
         </w:rPr>
-        <w:t xml:space="preserve">o </w:t>
-      </w:r>
-      <w:r>
-        <w:rPr>
-          <w:color w:val="000000"/>
-          <w:sz w:val="27"/>
-          <w:szCs w:val="27"/>
-        </w:rPr>
-        <w:t>Screenshots</w:t>
+        <w:t>o Screenshots</w:t>
       </w:r>
     </w:p>
     <w:p>
@@ -143,12 +135,13 @@
       </w:pPr>
       <w:r>
         <w:rPr>
+          <w:noProof/>
           <w:color w:val="000000"/>
           <w:sz w:val="27"/>
           <w:szCs w:val="27"/>
         </w:rPr>
         <w:drawing>
-          <wp:inline distT="0" distB="0" distL="0" distR="0" wp14:anchorId="7D628FC3" wp14:editId="693D09C0">
+          <wp:inline distT="0" distB="0" distL="0" distR="0" wp14:anchorId="3CB0E528" wp14:editId="69541355">
             <wp:extent cx="5731510" cy="2766060"/>
             <wp:effectExtent l="0" t="0" r="2540" b="0"/>
             <wp:docPr id="1" name="Picture 1"/>
@@ -191,31 +184,42 @@
       <w:r>
         <w:t xml:space="preserve">Figure </w:t>
       </w:r>
-      <w:fldSimple w:instr=" SEQ Figure \* ARABIC ">
-        <w:r>
-          <w:rPr>
-            <w:noProof/>
-          </w:rPr>
-          <w:t>1</w:t>
-        </w:r>
-      </w:fldSimple>
-      <w:r>
-        <w:t xml:space="preserve"> The homepage of </w:t>
-      </w:r>
-      <w:proofErr w:type="spellStart"/>
-      <w:r>
-        <w:t>stockx</w:t>
-      </w:r>
-      <w:proofErr w:type="spellEnd"/>
+      <w:r>
+        <w:fldChar w:fldCharType="begin"/>
+      </w:r>
+      <w:r>
+        <w:instrText xml:space="preserve"> SEQ Figure \* ARABIC </w:instrText>
+      </w:r>
+      <w:r>
+        <w:fldChar w:fldCharType="separate"/>
+      </w:r>
+      <w:r>
+        <w:rPr>
+          <w:noProof/>
+        </w:rPr>
+        <w:t>1</w:t>
+      </w:r>
+      <w:r>
+        <w:rPr>
+          <w:noProof/>
+        </w:rPr>
+        <w:fldChar w:fldCharType="end"/>
+      </w:r>
+      <w:r>
+        <w:t xml:space="preserve"> The homepage of stockx</w:t>
+      </w:r>
     </w:p>
     <w:p>
       <w:pPr>
         <w:keepNext/>
       </w:pPr>
       <w:r>
+        <w:rPr>
+          <w:noProof/>
+        </w:rPr>
         <w:lastRenderedPageBreak/>
         <w:drawing>
-          <wp:inline distT="0" distB="0" distL="0" distR="0" wp14:anchorId="41854F96" wp14:editId="20ADA2FE">
+          <wp:inline distT="0" distB="0" distL="0" distR="0" wp14:anchorId="5976A1FB" wp14:editId="37310EEC">
             <wp:extent cx="5731510" cy="2876550"/>
             <wp:effectExtent l="0" t="0" r="2540" b="0"/>
             <wp:docPr id="2" name="Picture 2"/>
@@ -258,14 +262,27 @@
       <w:r>
         <w:t xml:space="preserve">Figure </w:t>
       </w:r>
-      <w:fldSimple w:instr=" SEQ Figure \* ARABIC ">
-        <w:r>
-          <w:rPr>
-            <w:noProof/>
-          </w:rPr>
-          <w:t>2</w:t>
-        </w:r>
-      </w:fldSimple>
+      <w:r>
+        <w:fldChar w:fldCharType="begin"/>
+      </w:r>
+      <w:r>
+        <w:instrText xml:space="preserve"> SEQ Figure \* ARABIC </w:instrText>
+      </w:r>
+      <w:r>
+        <w:fldChar w:fldCharType="separate"/>
+      </w:r>
+      <w:r>
+        <w:rPr>
+          <w:noProof/>
+        </w:rPr>
+        <w:t>2</w:t>
+      </w:r>
+      <w:r>
+        <w:rPr>
+          <w:noProof/>
+        </w:rPr>
+        <w:fldChar w:fldCharType="end"/>
+      </w:r>
       <w:r>
         <w:t xml:space="preserve"> The browse page for sneakers with some sort and filter options</w:t>
       </w:r>
@@ -275,8 +292,11 @@
         <w:keepNext/>
       </w:pPr>
       <w:r>
+        <w:rPr>
+          <w:noProof/>
+        </w:rPr>
         <w:drawing>
-          <wp:inline distT="0" distB="0" distL="0" distR="0" wp14:anchorId="401680F1" wp14:editId="4F8F7492">
+          <wp:inline distT="0" distB="0" distL="0" distR="0" wp14:anchorId="70164D6C" wp14:editId="22A51256">
             <wp:extent cx="5731510" cy="2882265"/>
             <wp:effectExtent l="0" t="0" r="2540" b="0"/>
             <wp:docPr id="3" name="Picture 3"/>
@@ -319,14 +339,27 @@
       <w:r>
         <w:t xml:space="preserve">Figure </w:t>
       </w:r>
-      <w:fldSimple w:instr=" SEQ Figure \* ARABIC ">
-        <w:r>
-          <w:rPr>
-            <w:noProof/>
-          </w:rPr>
-          <w:t>3</w:t>
-        </w:r>
-      </w:fldSimple>
+      <w:r>
+        <w:fldChar w:fldCharType="begin"/>
+      </w:r>
+      <w:r>
+        <w:instrText xml:space="preserve"> SEQ Figure \* ARABIC </w:instrText>
+      </w:r>
+      <w:r>
+        <w:fldChar w:fldCharType="separate"/>
+      </w:r>
+      <w:r>
+        <w:rPr>
+          <w:noProof/>
+        </w:rPr>
+        <w:t>3</w:t>
+      </w:r>
+      <w:r>
+        <w:rPr>
+          <w:noProof/>
+        </w:rPr>
+        <w:fldChar w:fldCharType="end"/>
+      </w:r>
       <w:r>
         <w:t xml:space="preserve"> The product view page with ability to bid</w:t>
       </w:r>
@@ -336,9 +369,12 @@
         <w:keepNext/>
       </w:pPr>
       <w:r>
+        <w:rPr>
+          <w:noProof/>
+        </w:rPr>
         <w:lastRenderedPageBreak/>
         <w:drawing>
-          <wp:inline distT="0" distB="0" distL="0" distR="0" wp14:anchorId="4874C6E6" wp14:editId="159FC1C1">
+          <wp:inline distT="0" distB="0" distL="0" distR="0" wp14:anchorId="31BD2883" wp14:editId="40C7F711">
             <wp:extent cx="5731510" cy="2711450"/>
             <wp:effectExtent l="0" t="0" r="2540" b="0"/>
             <wp:docPr id="4" name="Picture 4"/>
@@ -381,14 +417,27 @@
       <w:r>
         <w:t xml:space="preserve">Figure </w:t>
       </w:r>
-      <w:fldSimple w:instr=" SEQ Figure \* ARABIC ">
-        <w:r>
-          <w:rPr>
-            <w:noProof/>
-          </w:rPr>
-          <w:t>4</w:t>
-        </w:r>
-      </w:fldSimple>
+      <w:r>
+        <w:fldChar w:fldCharType="begin"/>
+      </w:r>
+      <w:r>
+        <w:instrText xml:space="preserve"> SEQ Figure \* ARABIC </w:instrText>
+      </w:r>
+      <w:r>
+        <w:fldChar w:fldCharType="separate"/>
+      </w:r>
+      <w:r>
+        <w:rPr>
+          <w:noProof/>
+        </w:rPr>
+        <w:t>4</w:t>
+      </w:r>
+      <w:r>
+        <w:rPr>
+          <w:noProof/>
+        </w:rPr>
+        <w:fldChar w:fldCharType="end"/>
+      </w:r>
       <w:r>
         <w:t xml:space="preserve"> The bidding</w:t>
       </w:r>
@@ -410,8 +459,11 @@
         <w:keepNext/>
       </w:pPr>
       <w:r>
+        <w:rPr>
+          <w:noProof/>
+        </w:rPr>
         <w:drawing>
-          <wp:inline distT="0" distB="0" distL="0" distR="0" wp14:anchorId="490F4D9D" wp14:editId="1EBFC575">
+          <wp:inline distT="0" distB="0" distL="0" distR="0" wp14:anchorId="525E19F9" wp14:editId="7F173447">
             <wp:extent cx="5731510" cy="2510790"/>
             <wp:effectExtent l="0" t="0" r="2540" b="3810"/>
             <wp:docPr id="5" name="Picture 5"/>
@@ -454,14 +506,27 @@
       <w:r>
         <w:t xml:space="preserve">Figure </w:t>
       </w:r>
-      <w:fldSimple w:instr=" SEQ Figure \* ARABIC ">
-        <w:r>
-          <w:rPr>
-            <w:noProof/>
-          </w:rPr>
-          <w:t>5</w:t>
-        </w:r>
-      </w:fldSimple>
+      <w:r>
+        <w:fldChar w:fldCharType="begin"/>
+      </w:r>
+      <w:r>
+        <w:instrText xml:space="preserve"> SEQ Figure \* ARABIC </w:instrText>
+      </w:r>
+      <w:r>
+        <w:fldChar w:fldCharType="separate"/>
+      </w:r>
+      <w:r>
+        <w:rPr>
+          <w:noProof/>
+        </w:rPr>
+        <w:t>5</w:t>
+      </w:r>
+      <w:r>
+        <w:rPr>
+          <w:noProof/>
+        </w:rPr>
+        <w:fldChar w:fldCharType="end"/>
+      </w:r>
       <w:r>
         <w:t xml:space="preserve"> GOAT homepage</w:t>
       </w:r>
@@ -471,9 +536,12 @@
         <w:keepNext/>
       </w:pPr>
       <w:r>
+        <w:rPr>
+          <w:noProof/>
+        </w:rPr>
         <w:lastRenderedPageBreak/>
         <w:drawing>
-          <wp:inline distT="0" distB="0" distL="0" distR="0" wp14:anchorId="3E0CD264" wp14:editId="7118A907">
+          <wp:inline distT="0" distB="0" distL="0" distR="0" wp14:anchorId="383D8B4B" wp14:editId="2C158DB2">
             <wp:extent cx="5731510" cy="2844800"/>
             <wp:effectExtent l="0" t="0" r="2540" b="0"/>
             <wp:docPr id="6" name="Picture 6"/>
@@ -516,14 +584,27 @@
       <w:r>
         <w:t xml:space="preserve">Figure </w:t>
       </w:r>
-      <w:fldSimple w:instr=" SEQ Figure \* ARABIC ">
-        <w:r>
-          <w:rPr>
-            <w:noProof/>
-          </w:rPr>
-          <w:t>6</w:t>
-        </w:r>
-      </w:fldSimple>
+      <w:r>
+        <w:fldChar w:fldCharType="begin"/>
+      </w:r>
+      <w:r>
+        <w:instrText xml:space="preserve"> SEQ Figure \* ARABIC </w:instrText>
+      </w:r>
+      <w:r>
+        <w:fldChar w:fldCharType="separate"/>
+      </w:r>
+      <w:r>
+        <w:rPr>
+          <w:noProof/>
+        </w:rPr>
+        <w:t>6</w:t>
+      </w:r>
+      <w:r>
+        <w:rPr>
+          <w:noProof/>
+        </w:rPr>
+        <w:fldChar w:fldCharType="end"/>
+      </w:r>
       <w:r>
         <w:t xml:space="preserve"> The browse shoes page for GOAT</w:t>
       </w:r>
@@ -533,8 +614,11 @@
         <w:keepNext/>
       </w:pPr>
       <w:r>
+        <w:rPr>
+          <w:noProof/>
+        </w:rPr>
         <w:drawing>
-          <wp:inline distT="0" distB="0" distL="0" distR="0" wp14:anchorId="5B0828EA" wp14:editId="641C65A8">
+          <wp:inline distT="0" distB="0" distL="0" distR="0" wp14:anchorId="51E9AA26" wp14:editId="0C314E65">
             <wp:extent cx="5731510" cy="2863850"/>
             <wp:effectExtent l="0" t="0" r="2540" b="0"/>
             <wp:docPr id="7" name="Picture 7"/>
@@ -577,19 +661,29 @@
       <w:r>
         <w:t xml:space="preserve">Figure </w:t>
       </w:r>
-      <w:fldSimple w:instr=" SEQ Figure \* ARABIC ">
-        <w:r>
-          <w:rPr>
-            <w:noProof/>
-          </w:rPr>
-          <w:t>7</w:t>
-        </w:r>
-      </w:fldSimple>
-      <w:r>
-        <w:t xml:space="preserve"> </w:t>
-      </w:r>
-      <w:r>
-        <w:t>The product view page with ability to bid</w:t>
+      <w:r>
+        <w:fldChar w:fldCharType="begin"/>
+      </w:r>
+      <w:r>
+        <w:instrText xml:space="preserve"> SEQ Figure \* ARABIC </w:instrText>
+      </w:r>
+      <w:r>
+        <w:fldChar w:fldCharType="separate"/>
+      </w:r>
+      <w:r>
+        <w:rPr>
+          <w:noProof/>
+        </w:rPr>
+        <w:t>7</w:t>
+      </w:r>
+      <w:r>
+        <w:rPr>
+          <w:noProof/>
+        </w:rPr>
+        <w:fldChar w:fldCharType="end"/>
+      </w:r>
+      <w:r>
+        <w:t xml:space="preserve"> The product view page with ability to bid</w:t>
       </w:r>
     </w:p>
     <w:p>
@@ -597,9 +691,12 @@
         <w:keepNext/>
       </w:pPr>
       <w:r>
+        <w:rPr>
+          <w:noProof/>
+        </w:rPr>
         <w:lastRenderedPageBreak/>
         <w:drawing>
-          <wp:inline distT="0" distB="0" distL="0" distR="0" wp14:anchorId="5253DB62" wp14:editId="478C8E11">
+          <wp:inline distT="0" distB="0" distL="0" distR="0" wp14:anchorId="5A994352" wp14:editId="44B87755">
             <wp:extent cx="5731510" cy="2758440"/>
             <wp:effectExtent l="0" t="0" r="2540" b="3810"/>
             <wp:docPr id="8" name="Picture 8"/>
@@ -642,19 +739,29 @@
       <w:r>
         <w:t xml:space="preserve">Figure </w:t>
       </w:r>
-      <w:fldSimple w:instr=" SEQ Figure \* ARABIC ">
-        <w:r>
-          <w:rPr>
-            <w:noProof/>
-          </w:rPr>
-          <w:t>8</w:t>
-        </w:r>
-      </w:fldSimple>
-      <w:r>
-        <w:t xml:space="preserve"> </w:t>
-      </w:r>
-      <w:r>
-        <w:t>The product view page with ability to bid</w:t>
+      <w:r>
+        <w:fldChar w:fldCharType="begin"/>
+      </w:r>
+      <w:r>
+        <w:instrText xml:space="preserve"> SEQ Figure \* ARABIC </w:instrText>
+      </w:r>
+      <w:r>
+        <w:fldChar w:fldCharType="separate"/>
+      </w:r>
+      <w:r>
+        <w:rPr>
+          <w:noProof/>
+        </w:rPr>
+        <w:t>8</w:t>
+      </w:r>
+      <w:r>
+        <w:rPr>
+          <w:noProof/>
+        </w:rPr>
+        <w:fldChar w:fldCharType="end"/>
+      </w:r>
+      <w:r>
+        <w:t xml:space="preserve"> The product view page with ability to bid</w:t>
       </w:r>
     </w:p>
     <w:p>
@@ -692,49 +799,7 @@
         <w:rPr>
           <w:color w:val="000000"/>
         </w:rPr>
-        <w:t xml:space="preserve"> on both </w:t>
-      </w:r>
-      <w:proofErr w:type="spellStart"/>
-      <w:r>
-        <w:rPr>
-          <w:color w:val="000000"/>
-        </w:rPr>
-        <w:t>stockx</w:t>
-      </w:r>
-      <w:proofErr w:type="spellEnd"/>
-      <w:r>
-        <w:rPr>
-          <w:color w:val="000000"/>
-        </w:rPr>
-        <w:t xml:space="preserve"> and GOAT, it starts off on the browse page and it quickly allows you to buy or bid for a pair of shoes. I found that </w:t>
-      </w:r>
-      <w:proofErr w:type="spellStart"/>
-      <w:r>
-        <w:rPr>
-          <w:color w:val="000000"/>
-        </w:rPr>
-        <w:t>stockx</w:t>
-      </w:r>
-      <w:proofErr w:type="spellEnd"/>
-      <w:r>
-        <w:rPr>
-          <w:color w:val="000000"/>
-        </w:rPr>
-        <w:t xml:space="preserve"> was slightly easier to use and </w:t>
-      </w:r>
-      <w:proofErr w:type="gramStart"/>
-      <w:r>
-        <w:rPr>
-          <w:color w:val="000000"/>
-        </w:rPr>
-        <w:t>more clear</w:t>
-      </w:r>
-      <w:proofErr w:type="gramEnd"/>
-      <w:r>
-        <w:rPr>
-          <w:color w:val="000000"/>
-        </w:rPr>
-        <w:t>.</w:t>
+        <w:t xml:space="preserve"> on both stockx and GOAT, it starts off on the browse page and it quickly allows you to buy or bid for a pair of shoes. I found that stockx was slightly easier to use and more clear.</w:t>
       </w:r>
     </w:p>
     <w:p>
@@ -880,7 +945,36 @@
           <w:sz w:val="27"/>
           <w:szCs w:val="27"/>
         </w:rPr>
-        <w:t>Conduct interviews with 2 or 3 users to find out what the important features for them for the app are. There may be various issues that arise in multiple interviews. These can be grouped together into a number of themes.</w:t>
+        <w:t>In the interviews I conducted I asked the participant to carry out a task on each competitor site. I asked the participants to find a particular shoe and get as far as they could in the purchasing process without actually buying it.</w:t>
+      </w:r>
+    </w:p>
+    <w:p>
+      <w:pPr>
+        <w:pStyle w:val="NormalWeb"/>
+        <w:rPr>
+          <w:color w:val="000000"/>
+          <w:sz w:val="27"/>
+          <w:szCs w:val="27"/>
+        </w:rPr>
+      </w:pPr>
+    </w:p>
+    <w:p>
+      <w:pPr>
+        <w:pStyle w:val="NormalWeb"/>
+        <w:rPr>
+          <w:color w:val="000000"/>
+          <w:sz w:val="27"/>
+          <w:szCs w:val="27"/>
+        </w:rPr>
+      </w:pPr>
+      <w:r>
+        <w:rPr>
+          <w:color w:val="000000"/>
+          <w:sz w:val="27"/>
+          <w:szCs w:val="27"/>
+        </w:rPr>
+        <w:lastRenderedPageBreak/>
+        <w:t>The general takeaways from the interviews was that the site layout is clear but there is some jargon that they couldn’t quite understand. The other important note in the interviews was that they didn’t understand the pricing on the products as they are different for each size and also the processing and delivery fee varies without any explanation, the GOAT site is slightly different in that there are multiple buying options which they also found confusing because there is no explanation</w:t>
       </w:r>
     </w:p>
     <w:p>
@@ -888,321 +982,287 @@
         <w:pStyle w:val="Heading2"/>
       </w:pPr>
       <w:r>
+        <w:t>3.3 Requirements modelling</w:t>
+      </w:r>
+    </w:p>
+    <w:p>
+      <w:pPr>
+        <w:pStyle w:val="Heading3"/>
+      </w:pPr>
+      <w:r>
+        <w:t>3.3.1 Functional requirements</w:t>
+      </w:r>
+    </w:p>
+    <w:p>
+      <w:pPr>
+        <w:pStyle w:val="NormalWeb"/>
+        <w:rPr>
+          <w:color w:val="000000"/>
+          <w:sz w:val="27"/>
+          <w:szCs w:val="27"/>
+        </w:rPr>
+      </w:pPr>
+      <w:r>
+        <w:rPr>
+          <w:color w:val="000000"/>
+          <w:sz w:val="27"/>
+          <w:szCs w:val="27"/>
+        </w:rPr>
+        <w:t>Users will be able to browse products</w:t>
+      </w:r>
+    </w:p>
+    <w:p>
+      <w:pPr>
+        <w:pStyle w:val="NormalWeb"/>
+        <w:rPr>
+          <w:color w:val="000000"/>
+          <w:sz w:val="27"/>
+          <w:szCs w:val="27"/>
+        </w:rPr>
+      </w:pPr>
+      <w:r>
+        <w:rPr>
+          <w:color w:val="000000"/>
+          <w:sz w:val="27"/>
+          <w:szCs w:val="27"/>
+        </w:rPr>
+        <w:t>Users can register/login</w:t>
+      </w:r>
+    </w:p>
+    <w:p>
+      <w:pPr>
+        <w:pStyle w:val="NormalWeb"/>
+        <w:rPr>
+          <w:color w:val="000000"/>
+          <w:sz w:val="27"/>
+          <w:szCs w:val="27"/>
+        </w:rPr>
+      </w:pPr>
+      <w:r>
+        <w:rPr>
+          <w:color w:val="000000"/>
+          <w:sz w:val="27"/>
+          <w:szCs w:val="27"/>
+        </w:rPr>
+        <w:t xml:space="preserve">Users can bid or sell </w:t>
+      </w:r>
+    </w:p>
+    <w:p>
+      <w:pPr>
+        <w:pStyle w:val="NormalWeb"/>
+        <w:rPr>
+          <w:color w:val="000000"/>
+          <w:sz w:val="27"/>
+          <w:szCs w:val="27"/>
+        </w:rPr>
+      </w:pPr>
+      <w:r>
+        <w:rPr>
+          <w:color w:val="000000"/>
+          <w:sz w:val="27"/>
+          <w:szCs w:val="27"/>
+        </w:rPr>
+        <w:t xml:space="preserve">Admin has crud functionality over application </w:t>
+      </w:r>
+    </w:p>
+    <w:p>
+      <w:pPr>
+        <w:pStyle w:val="Heading3"/>
+      </w:pPr>
+      <w:r>
+        <w:t>3.3.2 Non-functional requirements</w:t>
+      </w:r>
+    </w:p>
+    <w:p>
+      <w:pPr>
+        <w:pStyle w:val="NormalWeb"/>
+        <w:rPr>
+          <w:color w:val="000000"/>
+          <w:sz w:val="27"/>
+          <w:szCs w:val="27"/>
+        </w:rPr>
+      </w:pPr>
+      <w:r>
+        <w:rPr>
+          <w:color w:val="000000"/>
+          <w:sz w:val="27"/>
+          <w:szCs w:val="27"/>
+        </w:rPr>
+        <w:t>o Usability</w:t>
+      </w:r>
+    </w:p>
+    <w:p>
+      <w:pPr>
+        <w:pStyle w:val="NormalWeb"/>
+        <w:rPr>
+          <w:color w:val="000000"/>
+        </w:rPr>
+      </w:pPr>
+      <w:r>
+        <w:rPr>
+          <w:color w:val="000000"/>
+        </w:rPr>
+        <w:t>The application should work in all browser sizes and still keep its design identity</w:t>
+      </w:r>
+    </w:p>
+    <w:p>
+      <w:pPr>
+        <w:pStyle w:val="NormalWeb"/>
+        <w:rPr>
+          <w:color w:val="000000"/>
+        </w:rPr>
+      </w:pPr>
+      <w:r>
+        <w:rPr>
+          <w:color w:val="000000"/>
+        </w:rPr>
+        <w:t xml:space="preserve">The application should have the ability to go back to a page easily or back to the homepage </w:t>
+      </w:r>
+    </w:p>
+    <w:p>
+      <w:pPr>
+        <w:pStyle w:val="NormalWeb"/>
+        <w:rPr>
+          <w:color w:val="000000"/>
+          <w:sz w:val="27"/>
+          <w:szCs w:val="27"/>
+        </w:rPr>
+      </w:pPr>
+      <w:r>
+        <w:rPr>
+          <w:color w:val="000000"/>
+          <w:sz w:val="27"/>
+          <w:szCs w:val="27"/>
+        </w:rPr>
+        <w:t>o Performance</w:t>
+      </w:r>
+    </w:p>
+    <w:p>
+      <w:pPr>
+        <w:pStyle w:val="NormalWeb"/>
+        <w:rPr>
+          <w:color w:val="000000"/>
+        </w:rPr>
+      </w:pPr>
+      <w:r>
+        <w:rPr>
+          <w:color w:val="000000"/>
+        </w:rPr>
+        <w:t xml:space="preserve">There will be visual </w:t>
+      </w:r>
+      <w:r>
+        <w:rPr>
+          <w:color w:val="000000"/>
+        </w:rPr>
+        <w:t>signs that inform users on how their request is coming along  e.g. a spinner when they bid on a product</w:t>
+      </w:r>
+    </w:p>
+    <w:p>
+      <w:pPr>
+        <w:pStyle w:val="NormalWeb"/>
+        <w:rPr>
+          <w:color w:val="000000"/>
+          <w:sz w:val="27"/>
+          <w:szCs w:val="27"/>
+        </w:rPr>
+      </w:pPr>
+      <w:r>
+        <w:rPr>
+          <w:color w:val="000000"/>
+          <w:sz w:val="27"/>
+          <w:szCs w:val="27"/>
+        </w:rPr>
+        <w:t>o Security</w:t>
+      </w:r>
+    </w:p>
+    <w:p>
+      <w:pPr>
+        <w:pStyle w:val="NormalWeb"/>
+        <w:rPr>
+          <w:color w:val="000000"/>
+        </w:rPr>
+      </w:pPr>
+      <w:r>
+        <w:rPr>
+          <w:color w:val="000000"/>
+        </w:rPr>
+        <w:t>When a user registers or logs in they must follow a password convention that requires certain characters</w:t>
+      </w:r>
+    </w:p>
+    <w:p>
+      <w:pPr>
+        <w:pStyle w:val="NormalWeb"/>
+        <w:rPr>
+          <w:color w:val="000000"/>
+          <w:szCs w:val="27"/>
+        </w:rPr>
+      </w:pPr>
+      <w:r>
+        <w:rPr>
+          <w:color w:val="000000"/>
+          <w:szCs w:val="27"/>
+        </w:rPr>
+        <w:t xml:space="preserve">If the bid is successful they should be redirected to the correct page </w:t>
+      </w:r>
+    </w:p>
+    <w:p>
+      <w:pPr>
+        <w:pStyle w:val="Heading3"/>
+      </w:pPr>
+      <w:r>
         <w:lastRenderedPageBreak/>
-        <w:t>3.3 Requirements modelling</w:t>
-      </w:r>
-    </w:p>
-    <w:p>
-      <w:pPr>
-        <w:pStyle w:val="Heading3"/>
-      </w:pPr>
-      <w:r>
-        <w:t>3.3.1 Functional requirements</w:t>
-      </w:r>
-    </w:p>
-    <w:p>
-      <w:pPr>
-        <w:pStyle w:val="NormalWeb"/>
-        <w:rPr>
-          <w:color w:val="000000"/>
-          <w:sz w:val="27"/>
-          <w:szCs w:val="27"/>
-        </w:rPr>
-      </w:pPr>
-      <w:r>
-        <w:rPr>
-          <w:color w:val="000000"/>
-          <w:sz w:val="27"/>
-          <w:szCs w:val="27"/>
-        </w:rPr>
-        <w:t>Users will be able to browse products</w:t>
-      </w:r>
-    </w:p>
-    <w:p>
-      <w:pPr>
-        <w:pStyle w:val="NormalWeb"/>
-        <w:rPr>
-          <w:color w:val="000000"/>
-          <w:sz w:val="27"/>
-          <w:szCs w:val="27"/>
-        </w:rPr>
-      </w:pPr>
-      <w:r>
-        <w:rPr>
-          <w:color w:val="000000"/>
-          <w:sz w:val="27"/>
-          <w:szCs w:val="27"/>
-        </w:rPr>
-        <w:t>Users can register/login</w:t>
-      </w:r>
-    </w:p>
-    <w:p>
-      <w:pPr>
-        <w:pStyle w:val="NormalWeb"/>
-        <w:rPr>
-          <w:color w:val="000000"/>
-          <w:sz w:val="27"/>
-          <w:szCs w:val="27"/>
-        </w:rPr>
-      </w:pPr>
-      <w:r>
-        <w:rPr>
-          <w:color w:val="000000"/>
-          <w:sz w:val="27"/>
-          <w:szCs w:val="27"/>
-        </w:rPr>
-        <w:t xml:space="preserve">Users can bid or sell </w:t>
-      </w:r>
-    </w:p>
-    <w:p>
-      <w:pPr>
-        <w:pStyle w:val="NormalWeb"/>
-        <w:rPr>
-          <w:color w:val="000000"/>
-          <w:sz w:val="27"/>
-          <w:szCs w:val="27"/>
-        </w:rPr>
-      </w:pPr>
-      <w:r>
-        <w:rPr>
-          <w:color w:val="000000"/>
-          <w:sz w:val="27"/>
-          <w:szCs w:val="27"/>
-        </w:rPr>
-        <w:t xml:space="preserve">Admin has crud functionality over application </w:t>
-      </w:r>
-    </w:p>
-    <w:p>
-      <w:pPr>
-        <w:pStyle w:val="Heading3"/>
-      </w:pPr>
-      <w:r>
-        <w:t>3.3.2 Non-functional requirements</w:t>
-      </w:r>
-    </w:p>
-    <w:p>
-      <w:pPr>
-        <w:pStyle w:val="NormalWeb"/>
-        <w:rPr>
-          <w:color w:val="000000"/>
-          <w:sz w:val="27"/>
-          <w:szCs w:val="27"/>
-        </w:rPr>
-      </w:pPr>
-      <w:r>
-        <w:rPr>
-          <w:color w:val="000000"/>
-          <w:sz w:val="27"/>
-          <w:szCs w:val="27"/>
-        </w:rPr>
-        <w:t xml:space="preserve">o </w:t>
-      </w:r>
-      <w:r>
-        <w:rPr>
-          <w:color w:val="000000"/>
-          <w:sz w:val="27"/>
-          <w:szCs w:val="27"/>
-        </w:rPr>
-        <w:t>Usability</w:t>
-      </w:r>
-    </w:p>
-    <w:p>
-      <w:pPr>
-        <w:pStyle w:val="NormalWeb"/>
-        <w:rPr>
-          <w:color w:val="000000"/>
-        </w:rPr>
-      </w:pPr>
-      <w:r>
-        <w:rPr>
-          <w:color w:val="000000"/>
-        </w:rPr>
-        <w:t>The application should work in all browser sizes and still keep its design identity</w:t>
-      </w:r>
-    </w:p>
-    <w:p>
-      <w:pPr>
-        <w:pStyle w:val="NormalWeb"/>
-        <w:rPr>
-          <w:color w:val="000000"/>
-        </w:rPr>
-      </w:pPr>
-      <w:r>
-        <w:rPr>
-          <w:color w:val="000000"/>
-        </w:rPr>
-        <w:t xml:space="preserve">The </w:t>
-      </w:r>
-      <w:r>
-        <w:rPr>
-          <w:color w:val="000000"/>
-        </w:rPr>
-        <w:t xml:space="preserve">application should </w:t>
-      </w:r>
-      <w:r>
-        <w:rPr>
-          <w:color w:val="000000"/>
-        </w:rPr>
-        <w:t xml:space="preserve">have the ability to go back to a page easily or back to the homepage </w:t>
-      </w:r>
-    </w:p>
-    <w:p>
-      <w:pPr>
-        <w:pStyle w:val="NormalWeb"/>
-        <w:rPr>
-          <w:color w:val="000000"/>
-          <w:sz w:val="27"/>
-          <w:szCs w:val="27"/>
-        </w:rPr>
-      </w:pPr>
-      <w:r>
-        <w:rPr>
-          <w:color w:val="000000"/>
-          <w:sz w:val="27"/>
-          <w:szCs w:val="27"/>
-        </w:rPr>
-        <w:t xml:space="preserve">o </w:t>
-      </w:r>
-      <w:r>
-        <w:rPr>
-          <w:color w:val="000000"/>
-          <w:sz w:val="27"/>
-          <w:szCs w:val="27"/>
-        </w:rPr>
-        <w:t>Performance</w:t>
-      </w:r>
-    </w:p>
-    <w:p>
-      <w:pPr>
-        <w:pStyle w:val="NormalWeb"/>
-        <w:rPr>
-          <w:color w:val="000000"/>
-        </w:rPr>
-      </w:pPr>
-      <w:r>
-        <w:rPr>
-          <w:color w:val="000000"/>
-        </w:rPr>
-        <w:t xml:space="preserve">There will be visual </w:t>
-      </w:r>
-      <w:r>
-        <w:rPr>
-          <w:color w:val="000000"/>
-        </w:rPr>
-        <w:t xml:space="preserve">signs that inform users on how their request is coming </w:t>
-      </w:r>
-      <w:proofErr w:type="gramStart"/>
-      <w:r>
-        <w:rPr>
-          <w:color w:val="000000"/>
-        </w:rPr>
-        <w:t>along  e.g.</w:t>
-      </w:r>
-      <w:proofErr w:type="gramEnd"/>
-      <w:r>
-        <w:rPr>
-          <w:color w:val="000000"/>
-        </w:rPr>
-        <w:t xml:space="preserve"> a spinner when they bid on a product</w:t>
-      </w:r>
-    </w:p>
-    <w:p>
-      <w:pPr>
-        <w:pStyle w:val="NormalWeb"/>
-        <w:rPr>
-          <w:color w:val="000000"/>
-          <w:sz w:val="27"/>
-          <w:szCs w:val="27"/>
-        </w:rPr>
-      </w:pPr>
-      <w:r>
-        <w:rPr>
-          <w:color w:val="000000"/>
-          <w:sz w:val="27"/>
-          <w:szCs w:val="27"/>
-        </w:rPr>
-        <w:t>o Security</w:t>
-      </w:r>
-    </w:p>
-    <w:p>
-      <w:pPr>
-        <w:pStyle w:val="NormalWeb"/>
-        <w:rPr>
-          <w:color w:val="000000"/>
-        </w:rPr>
-      </w:pPr>
-      <w:r>
-        <w:rPr>
-          <w:color w:val="000000"/>
-        </w:rPr>
-        <w:t>When a user registers or logs in they must follow a password convention that requires certain characters</w:t>
-      </w:r>
-    </w:p>
-    <w:p>
-      <w:pPr>
-        <w:pStyle w:val="NormalWeb"/>
-        <w:rPr>
-          <w:color w:val="000000"/>
-          <w:szCs w:val="27"/>
-        </w:rPr>
-      </w:pPr>
-      <w:r>
-        <w:rPr>
-          <w:color w:val="000000"/>
-          <w:szCs w:val="27"/>
-        </w:rPr>
-        <w:t xml:space="preserve">If the bid is successful they should be redirected to the correct page </w:t>
-      </w:r>
-    </w:p>
-    <w:p>
-      <w:pPr>
-        <w:pStyle w:val="Heading3"/>
-      </w:pPr>
-      <w:r>
         <w:t>3.3.3 Use Case Diagrams</w:t>
       </w:r>
     </w:p>
     <w:p>
       <w:pPr>
-        <w:pStyle w:val="NormalWeb"/>
-        <w:rPr>
-          <w:color w:val="000000"/>
-          <w:sz w:val="27"/>
-          <w:szCs w:val="27"/>
-        </w:rPr>
-      </w:pPr>
-      <w:r>
-        <w:rPr>
-          <w:color w:val="000000"/>
-          <w:sz w:val="27"/>
-          <w:szCs w:val="27"/>
-        </w:rPr>
-        <w:t>Consists of actors and use cases. You should document each individual use case.</w:t>
-      </w:r>
-    </w:p>
-    <w:p>
-      <w:pPr>
-        <w:pStyle w:val="NormalWeb"/>
-        <w:rPr>
-          <w:color w:val="000000"/>
-          <w:sz w:val="27"/>
-          <w:szCs w:val="27"/>
-        </w:rPr>
-      </w:pPr>
-      <w:r>
-        <w:rPr>
-          <w:color w:val="000000"/>
-          <w:sz w:val="27"/>
-          <w:szCs w:val="27"/>
-        </w:rPr>
-        <w:t>Delete the following diagram and insert your diagram. Use draw.io</w:t>
-      </w:r>
-    </w:p>
-    <w:p>
-      <w:pPr>
         <w:pStyle w:val="Heading2"/>
       </w:pPr>
       <w:r>
+        <w:rPr>
+          <w:rFonts w:ascii="Times New Roman" w:eastAsia="Times New Roman" w:hAnsi="Times New Roman" w:cs="Times New Roman"/>
+          <w:color w:val="000000"/>
+          <w:sz w:val="27"/>
+          <w:szCs w:val="27"/>
+          <w:lang w:eastAsia="en-IE"/>
+        </w:rPr>
+        <w:drawing>
+          <wp:inline distT="0" distB="0" distL="0" distR="0" wp14:anchorId="336410E1" wp14:editId="2CD41948">
+            <wp:extent cx="5731510" cy="4157980"/>
+            <wp:effectExtent l="0" t="0" r="2540" b="0"/>
+            <wp:docPr id="9" name="Picture 9" descr="Diagram&#10;&#10;Description automatically generated"/>
+            <wp:cNvGraphicFramePr>
+              <a:graphicFrameLocks xmlns:a="http://schemas.openxmlformats.org/drawingml/2006/main" noChangeAspect="1"/>
+            </wp:cNvGraphicFramePr>
+            <a:graphic xmlns:a="http://schemas.openxmlformats.org/drawingml/2006/main">
+              <a:graphicData uri="http://schemas.openxmlformats.org/drawingml/2006/picture">
+                <pic:pic xmlns:pic="http://schemas.openxmlformats.org/drawingml/2006/picture">
+                  <pic:nvPicPr>
+                    <pic:cNvPr id="9" name="Picture 9" descr="Diagram&#10;&#10;Description automatically generated"/>
+                    <pic:cNvPicPr/>
+                  </pic:nvPicPr>
+                  <pic:blipFill>
+                    <a:blip r:embed="rId12"/>
+                    <a:stretch>
+                      <a:fillRect/>
+                    </a:stretch>
+                  </pic:blipFill>
+                  <pic:spPr>
+                    <a:xfrm>
+                      <a:off x="0" y="0"/>
+                      <a:ext cx="5731510" cy="4157980"/>
+                    </a:xfrm>
+                    <a:prstGeom prst="rect">
+                      <a:avLst/>
+                    </a:prstGeom>
+                  </pic:spPr>
+                </pic:pic>
+              </a:graphicData>
+            </a:graphic>
+          </wp:inline>
+        </w:drawing>
+      </w:r>
+      <w:r>
         <w:t>3.4 Feasibility</w:t>
       </w:r>
     </w:p>
@@ -1247,15 +1307,7 @@
         <w:rPr>
           <w:sz w:val="24"/>
         </w:rPr>
-        <w:t>it to build the webpages using HTML and CSS. Laravel will be commu</w:t>
-      </w:r>
-      <w:bookmarkStart w:id="0" w:name="_GoBack"/>
-      <w:bookmarkEnd w:id="0"/>
-      <w:r>
-        <w:rPr>
-          <w:sz w:val="24"/>
-        </w:rPr>
-        <w:t>nicating to the MySQL database where I will be retrieving data to populate my application. This will all be hosted on GitHub where I can access and change files remotely</w:t>
+        <w:t>it to build the webpages using HTML and CSS. Laravel will be communicating to the MySQL database where I will be retrieving data to populate my application. This will all be hosted on GitHub where I can access and change files remotely</w:t>
       </w:r>
     </w:p>
     <w:sectPr>
@@ -1269,7 +1321,7 @@
 </file>
 
 <file path=word/styles.xml><?xml version="1.0" encoding="utf-8"?>
-<w:styles xmlns:mc="http://schemas.openxmlformats.org/markup-compatibility/2006" xmlns:r="http://schemas.openxmlformats.org/officeDocument/2006/relationships" xmlns:w="http://schemas.openxmlformats.org/wordprocessingml/2006/main" xmlns:w14="http://schemas.microsoft.com/office/word/2010/wordml" xmlns:w15="http://schemas.microsoft.com/office/word/2012/wordml" xmlns:w16cid="http://schemas.microsoft.com/office/word/2016/wordml/cid" xmlns:w16se="http://schemas.microsoft.com/office/word/2015/wordml/symex" mc:Ignorable="w14 w15 w16se w16cid">
+<w:styles xmlns:mc="http://schemas.openxmlformats.org/markup-compatibility/2006" xmlns:r="http://schemas.openxmlformats.org/officeDocument/2006/relationships" xmlns:w="http://schemas.openxmlformats.org/wordprocessingml/2006/main" xmlns:w14="http://schemas.microsoft.com/office/word/2010/wordml" xmlns:w15="http://schemas.microsoft.com/office/word/2012/wordml" xmlns:w16cex="http://schemas.microsoft.com/office/word/2018/wordml/cex" xmlns:w16cid="http://schemas.microsoft.com/office/word/2016/wordml/cid" xmlns:w16="http://schemas.microsoft.com/office/word/2018/wordml" xmlns:w16se="http://schemas.microsoft.com/office/word/2015/wordml/symex" mc:Ignorable="w14 w15 w16se w16cid w16 w16cex">
   <w:docDefaults>
     <w:rPrDefault>
       <w:rPr>
@@ -1285,7 +1337,7 @@
       </w:pPr>
     </w:pPrDefault>
   </w:docDefaults>
-  <w:latentStyles w:defLockedState="0" w:defUIPriority="99" w:defSemiHidden="0" w:defUnhideWhenUsed="0" w:defQFormat="0" w:count="375">
+  <w:latentStyles w:defLockedState="0" w:defUIPriority="99" w:defSemiHidden="0" w:defUnhideWhenUsed="0" w:defQFormat="0" w:count="376">
     <w:lsdException w:name="Normal" w:uiPriority="0" w:qFormat="1"/>
     <w:lsdException w:name="heading 1" w:uiPriority="9" w:qFormat="1"/>
     <w:lsdException w:name="heading 2" w:semiHidden="1" w:uiPriority="9" w:unhideWhenUsed="1" w:qFormat="1"/>
@@ -1391,7 +1443,6 @@
     <w:lsdException w:name="HTML Sample" w:semiHidden="1" w:unhideWhenUsed="1"/>
     <w:lsdException w:name="HTML Typewriter" w:semiHidden="1" w:unhideWhenUsed="1"/>
     <w:lsdException w:name="HTML Variable" w:semiHidden="1" w:unhideWhenUsed="1"/>
-    <w:lsdException w:name="Normal Table" w:semiHidden="1" w:unhideWhenUsed="1"/>
     <w:lsdException w:name="annotation subject" w:semiHidden="1" w:unhideWhenUsed="1"/>
     <w:lsdException w:name="No List" w:semiHidden="1" w:unhideWhenUsed="1"/>
     <w:lsdException w:name="Outline List 1" w:semiHidden="1" w:unhideWhenUsed="1"/>
@@ -1438,10 +1489,8 @@
     <w:lsdException w:name="Table Subtle 2" w:semiHidden="1" w:unhideWhenUsed="1"/>
     <w:lsdException w:name="Table Web 1" w:semiHidden="1" w:unhideWhenUsed="1"/>
     <w:lsdException w:name="Table Web 2" w:semiHidden="1" w:unhideWhenUsed="1"/>
-    <w:lsdException w:name="Table Web 3" w:semiHidden="1" w:unhideWhenUsed="1"/>
     <w:lsdException w:name="Balloon Text" w:semiHidden="1" w:unhideWhenUsed="1"/>
     <w:lsdException w:name="Table Grid" w:uiPriority="39"/>
-    <w:lsdException w:name="Table Theme" w:semiHidden="1" w:unhideWhenUsed="1"/>
     <w:lsdException w:name="Placeholder Text" w:semiHidden="1"/>
     <w:lsdException w:name="No Spacing" w:uiPriority="1" w:qFormat="1"/>
     <w:lsdException w:name="Light Shading" w:uiPriority="60"/>
@@ -1661,6 +1710,7 @@
     <w:lsdException w:name="Smart Hyperlink" w:semiHidden="1" w:unhideWhenUsed="1"/>
     <w:lsdException w:name="Hashtag" w:semiHidden="1" w:unhideWhenUsed="1"/>
     <w:lsdException w:name="Unresolved Mention" w:semiHidden="1" w:unhideWhenUsed="1"/>
+    <w:lsdException w:name="Smart Link" w:semiHidden="1" w:unhideWhenUsed="1"/>
   </w:latentStyles>
   <w:style w:type="paragraph" w:default="1" w:styleId="Normal">
     <w:name w:val="Normal"/>

</xml_diff>